<commit_message>
lit review and cleaning up data prep and model scripts
</commit_message>
<xml_diff>
--- a/Notes/Results.docx
+++ b/Notes/Results.docx
@@ -33,6 +33,8 @@
           <w:bdr w:val="none" w:sz="0" w:space="0" w:color="auto" w:frame="1"/>
         </w:rPr>
       </w:pPr>
+      <w:bookmarkStart w:id="0" w:name="_GoBack"/>
+      <w:bookmarkEnd w:id="0"/>
       <w:r>
         <w:rPr>
           <w:sz w:val="18"/>
@@ -6369,8 +6371,6 @@
           <w:szCs w:val="18"/>
         </w:rPr>
       </w:pPr>
-      <w:bookmarkStart w:id="0" w:name="_GoBack"/>
-      <w:bookmarkEnd w:id="0"/>
       <w:r>
         <w:rPr>
           <w:noProof/>

</xml_diff>